<commit_message>
A huge amount of calibrations
</commit_message>
<xml_diff>
--- a/Executive/網站ok8.docx
+++ b/Executive/網站ok8.docx
@@ -100,7 +100,25 @@
           <w:sz w:val="36"/>
           <w:szCs w:val="36"/>
         </w:rPr>
-        <w:t>投稿那行跟文章內容及文章主題</w:t>
+        <w:t>投稿</w:t>
+      </w:r>
+      <w:proofErr w:type="gramStart"/>
+      <w:r>
+        <w:rPr>
+          <w:rFonts w:ascii="微軟正黑體" w:eastAsia="微軟正黑體" w:hAnsi="微軟正黑體" w:hint="eastAsia"/>
+          <w:sz w:val="36"/>
+          <w:szCs w:val="36"/>
+        </w:rPr>
+        <w:t>那行跟文章</w:t>
+      </w:r>
+      <w:proofErr w:type="gramEnd"/>
+      <w:r>
+        <w:rPr>
+          <w:rFonts w:ascii="微軟正黑體" w:eastAsia="微軟正黑體" w:hAnsi="微軟正黑體" w:hint="eastAsia"/>
+          <w:sz w:val="36"/>
+          <w:szCs w:val="36"/>
+        </w:rPr>
+        <w:t>內容及文章主題</w:t>
       </w:r>
       <w:r>
         <w:rPr>
@@ -240,13 +258,32 @@
           <w:szCs w:val="36"/>
         </w:rPr>
       </w:pPr>
-      <w:r>
-        <w:rPr>
-          <w:rFonts w:ascii="微軟正黑體" w:eastAsia="微軟正黑體" w:hAnsi="微軟正黑體" w:hint="eastAsia"/>
-          <w:sz w:val="36"/>
-          <w:szCs w:val="36"/>
-        </w:rPr>
-        <w:t>臉書、i</w:t>
+      <w:proofErr w:type="gramStart"/>
+      <w:r>
+        <w:rPr>
+          <w:rFonts w:ascii="微軟正黑體" w:eastAsia="微軟正黑體" w:hAnsi="微軟正黑體" w:hint="eastAsia"/>
+          <w:sz w:val="36"/>
+          <w:szCs w:val="36"/>
+        </w:rPr>
+        <w:t>臉書</w:t>
+      </w:r>
+      <w:proofErr w:type="gramEnd"/>
+      <w:r>
+        <w:rPr>
+          <w:rFonts w:ascii="微軟正黑體" w:eastAsia="微軟正黑體" w:hAnsi="微軟正黑體" w:hint="eastAsia"/>
+          <w:sz w:val="36"/>
+          <w:szCs w:val="36"/>
+        </w:rPr>
+        <w:t>、</w:t>
+      </w:r>
+      <w:proofErr w:type="spellStart"/>
+      <w:r>
+        <w:rPr>
+          <w:rFonts w:ascii="微軟正黑體" w:eastAsia="微軟正黑體" w:hAnsi="微軟正黑體" w:hint="eastAsia"/>
+          <w:sz w:val="36"/>
+          <w:szCs w:val="36"/>
+        </w:rPr>
+        <w:t>i</w:t>
       </w:r>
       <w:r>
         <w:rPr>
@@ -256,6 +293,7 @@
         </w:rPr>
         <w:t>g</w:t>
       </w:r>
+      <w:proofErr w:type="spellEnd"/>
       <w:r>
         <w:rPr>
           <w:rFonts w:ascii="微軟正黑體" w:eastAsia="微軟正黑體" w:hAnsi="微軟正黑體" w:hint="eastAsia"/>
@@ -315,8 +353,54 @@
           <w:szCs w:val="36"/>
         </w:rPr>
         <w:lastRenderedPageBreak/>
-        <w:t>排列順序：收藏專訪、頑開箱、美漫、(從這開始都要加三角形的選單)玩具種類、美漫主題</w:t>
-      </w:r>
+        <w:t>排列順序：收藏專訪、</w:t>
+      </w:r>
+      <w:proofErr w:type="gramStart"/>
+      <w:r>
+        <w:rPr>
+          <w:rFonts w:ascii="微軟正黑體" w:eastAsia="微軟正黑體" w:hAnsi="微軟正黑體" w:hint="eastAsia"/>
+          <w:sz w:val="36"/>
+          <w:szCs w:val="36"/>
+        </w:rPr>
+        <w:t>頑開箱</w:t>
+      </w:r>
+      <w:proofErr w:type="gramEnd"/>
+      <w:r>
+        <w:rPr>
+          <w:rFonts w:ascii="微軟正黑體" w:eastAsia="微軟正黑體" w:hAnsi="微軟正黑體" w:hint="eastAsia"/>
+          <w:sz w:val="36"/>
+          <w:szCs w:val="36"/>
+        </w:rPr>
+        <w:t>、</w:t>
+      </w:r>
+      <w:proofErr w:type="gramStart"/>
+      <w:r>
+        <w:rPr>
+          <w:rFonts w:ascii="微軟正黑體" w:eastAsia="微軟正黑體" w:hAnsi="微軟正黑體" w:hint="eastAsia"/>
+          <w:sz w:val="36"/>
+          <w:szCs w:val="36"/>
+        </w:rPr>
+        <w:t>美漫</w:t>
+      </w:r>
+      <w:proofErr w:type="gramEnd"/>
+      <w:r>
+        <w:rPr>
+          <w:rFonts w:ascii="微軟正黑體" w:eastAsia="微軟正黑體" w:hAnsi="微軟正黑體" w:hint="eastAsia"/>
+          <w:sz w:val="36"/>
+          <w:szCs w:val="36"/>
+        </w:rPr>
+        <w:t>、(從這開始都要加三角形的選單)玩具種類、</w:t>
+      </w:r>
+      <w:proofErr w:type="gramStart"/>
+      <w:r>
+        <w:rPr>
+          <w:rFonts w:ascii="微軟正黑體" w:eastAsia="微軟正黑體" w:hAnsi="微軟正黑體" w:hint="eastAsia"/>
+          <w:sz w:val="36"/>
+          <w:szCs w:val="36"/>
+        </w:rPr>
+        <w:t>美漫主題</w:t>
+      </w:r>
+      <w:proofErr w:type="gramEnd"/>
       <w:r>
         <w:rPr>
           <w:rFonts w:ascii="微軟正黑體" w:eastAsia="微軟正黑體" w:hAnsi="微軟正黑體" w:hint="eastAsia"/>
@@ -331,7 +415,25 @@
           <w:sz w:val="36"/>
           <w:szCs w:val="36"/>
         </w:rPr>
-        <w:t>、日漫主題、日系廠牌、美系廠牌</w:t>
+        <w:t>、</w:t>
+      </w:r>
+      <w:proofErr w:type="gramStart"/>
+      <w:r>
+        <w:rPr>
+          <w:rFonts w:ascii="微軟正黑體" w:eastAsia="微軟正黑體" w:hAnsi="微軟正黑體" w:hint="eastAsia"/>
+          <w:sz w:val="36"/>
+          <w:szCs w:val="36"/>
+        </w:rPr>
+        <w:t>日漫主題</w:t>
+      </w:r>
+      <w:proofErr w:type="gramEnd"/>
+      <w:r>
+        <w:rPr>
+          <w:rFonts w:ascii="微軟正黑體" w:eastAsia="微軟正黑體" w:hAnsi="微軟正黑體" w:hint="eastAsia"/>
+          <w:sz w:val="36"/>
+          <w:szCs w:val="36"/>
+        </w:rPr>
+        <w:t>、日系廠牌、美系廠牌</w:t>
       </w:r>
     </w:p>
     <w:p>
@@ -512,26 +614,43 @@
           <w:sz w:val="36"/>
           <w:szCs w:val="36"/>
         </w:rPr>
-        <w:t>投稿規則第六點新增：若選擇以臉書方式通知，因臉書規定，所以需先至一直頑(藍字連結)粉絲專頁傳送訊息或貼圖，這樣我們的小編才能傳送訊息給你喔！</w:t>
-      </w:r>
-    </w:p>
-    <w:p>
-      <w:pPr>
-        <w:widowControl/>
-        <w:rPr>
-          <w:rFonts w:ascii="微軟正黑體" w:eastAsia="微軟正黑體" w:hAnsi="微軟正黑體"/>
-          <w:sz w:val="36"/>
-          <w:szCs w:val="36"/>
-        </w:rPr>
-      </w:pPr>
-      <w:r>
-        <w:rPr>
-          <w:rFonts w:ascii="微軟正黑體" w:eastAsia="微軟正黑體" w:hAnsi="微軟正黑體"/>
-          <w:sz w:val="36"/>
-          <w:szCs w:val="36"/>
-        </w:rPr>
-        <w:lastRenderedPageBreak/>
-        <w:br w:type="page"/>
+        <w:t>投稿規則第六點新增：若選擇</w:t>
+      </w:r>
+      <w:proofErr w:type="gramStart"/>
+      <w:r>
+        <w:rPr>
+          <w:rFonts w:ascii="微軟正黑體" w:eastAsia="微軟正黑體" w:hAnsi="微軟正黑體" w:hint="eastAsia"/>
+          <w:sz w:val="36"/>
+          <w:szCs w:val="36"/>
+        </w:rPr>
+        <w:t>以臉書方式</w:t>
+      </w:r>
+      <w:proofErr w:type="gramEnd"/>
+      <w:r>
+        <w:rPr>
+          <w:rFonts w:ascii="微軟正黑體" w:eastAsia="微軟正黑體" w:hAnsi="微軟正黑體" w:hint="eastAsia"/>
+          <w:sz w:val="36"/>
+          <w:szCs w:val="36"/>
+        </w:rPr>
+        <w:t>通知，</w:t>
+      </w:r>
+      <w:proofErr w:type="gramStart"/>
+      <w:r>
+        <w:rPr>
+          <w:rFonts w:ascii="微軟正黑體" w:eastAsia="微軟正黑體" w:hAnsi="微軟正黑體" w:hint="eastAsia"/>
+          <w:sz w:val="36"/>
+          <w:szCs w:val="36"/>
+        </w:rPr>
+        <w:t>因臉書規定</w:t>
+      </w:r>
+      <w:proofErr w:type="gramEnd"/>
+      <w:r>
+        <w:rPr>
+          <w:rFonts w:ascii="微軟正黑體" w:eastAsia="微軟正黑體" w:hAnsi="微軟正黑體" w:hint="eastAsia"/>
+          <w:sz w:val="36"/>
+          <w:szCs w:val="36"/>
+        </w:rPr>
+        <w:t>，所以需先至一直頑(藍字連結)粉絲專頁傳送訊息或貼圖，這樣我們的小編才能傳送訊息給你喔！</w:t>
       </w:r>
     </w:p>
     <w:p>
@@ -683,7 +802,16 @@
           <w:sz w:val="36"/>
           <w:szCs w:val="36"/>
         </w:rPr>
-        <w:t>是否可以做Y</w:t>
+        <w:t>是否可以做</w:t>
+      </w:r>
+      <w:proofErr w:type="spellStart"/>
+      <w:r>
+        <w:rPr>
+          <w:rFonts w:ascii="微軟正黑體" w:eastAsia="微軟正黑體" w:hAnsi="微軟正黑體" w:hint="eastAsia"/>
+          <w:sz w:val="36"/>
+          <w:szCs w:val="36"/>
+        </w:rPr>
+        <w:t>Y</w:t>
       </w:r>
       <w:r>
         <w:rPr>
@@ -693,6 +821,7 @@
         </w:rPr>
         <w:t>outube</w:t>
       </w:r>
+      <w:proofErr w:type="spellEnd"/>
       <w:r>
         <w:rPr>
           <w:rFonts w:ascii="微軟正黑體" w:eastAsia="微軟正黑體" w:hAnsi="微軟正黑體" w:hint="eastAsia"/>
@@ -861,7 +990,23 @@
           <w:sz w:val="36"/>
           <w:szCs w:val="36"/>
         </w:rPr>
-        <w:t>加據點，對於s</w:t>
+        <w:t>加</w:t>
+      </w:r>
+      <w:r>
+        <w:rPr>
+          <w:rFonts w:ascii="微軟正黑體" w:eastAsia="微軟正黑體" w:hAnsi="微軟正黑體" w:hint="eastAsia"/>
+          <w:sz w:val="36"/>
+          <w:szCs w:val="36"/>
+        </w:rPr>
+        <w:t>句</w:t>
+      </w:r>
+      <w:r>
+        <w:rPr>
+          <w:rFonts w:ascii="微軟正黑體" w:eastAsia="微軟正黑體" w:hAnsi="微軟正黑體" w:hint="eastAsia"/>
+          <w:sz w:val="36"/>
+          <w:szCs w:val="36"/>
+        </w:rPr>
+        <w:t>點，對於s</w:t>
       </w:r>
       <w:r>
         <w:rPr>
@@ -1070,13 +1215,23 @@
           <w:szCs w:val="36"/>
         </w:rPr>
       </w:pPr>
-      <w:r>
-        <w:rPr>
-          <w:rFonts w:ascii="微軟正黑體" w:eastAsia="微軟正黑體" w:hAnsi="微軟正黑體" w:hint="eastAsia"/>
-          <w:sz w:val="36"/>
-          <w:szCs w:val="36"/>
-        </w:rPr>
-        <w:t>帳貼您的廣告：</w:t>
+      <w:proofErr w:type="gramStart"/>
+      <w:r>
+        <w:rPr>
+          <w:rFonts w:ascii="微軟正黑體" w:eastAsia="微軟正黑體" w:hAnsi="微軟正黑體" w:hint="eastAsia"/>
+          <w:sz w:val="36"/>
+          <w:szCs w:val="36"/>
+        </w:rPr>
+        <w:t>帳貼您</w:t>
+      </w:r>
+      <w:proofErr w:type="gramEnd"/>
+      <w:r>
+        <w:rPr>
+          <w:rFonts w:ascii="微軟正黑體" w:eastAsia="微軟正黑體" w:hAnsi="微軟正黑體" w:hint="eastAsia"/>
+          <w:sz w:val="36"/>
+          <w:szCs w:val="36"/>
+        </w:rPr>
+        <w:t>的廣告：</w:t>
       </w:r>
       <w:hyperlink r:id="rId4" w:history="1">
         <w:r>
@@ -1168,7 +1323,7 @@
     <w:p>
       <w:pPr>
         <w:rPr>
-          <w:rFonts w:ascii="微軟正黑體" w:eastAsia="微軟正黑體" w:hAnsi="微軟正黑體" w:hint="eastAsia"/>
+          <w:rFonts w:ascii="微軟正黑體" w:eastAsia="微軟正黑體" w:hAnsi="微軟正黑體"/>
           <w:sz w:val="36"/>
           <w:szCs w:val="36"/>
         </w:rPr>

</xml_diff>